<commit_message>
nmv 30 05 2024
</commit_message>
<xml_diff>
--- a/TS-Padam/TS-7.5/TS 7.5 Malayalam Pada Paatam Corrections.docx
+++ b/TS-Padam/TS-7.5/TS 7.5 Malayalam Pada Paatam Corrections.docx
@@ -670,6 +670,328 @@
       </w:tr>
       <w:tr>
         <w:trPr>
+          <w:trHeight w:val="983"/>
+        </w:trPr>
+        <w:tc>
+          <w:tcPr>
+            <w:tcW w:w="3452" w:type="dxa"/>
+            <w:tcBorders>
+              <w:top w:val="single" w:sz="4" w:space="0" w:color="000000"/>
+              <w:left w:val="single" w:sz="4" w:space="0" w:color="000000"/>
+              <w:bottom w:val="single" w:sz="4" w:space="0" w:color="000000"/>
+              <w:right w:val="single" w:sz="4" w:space="0" w:color="000000"/>
+            </w:tcBorders>
+          </w:tcPr>
+          <w:p>
+            <w:pPr>
+              <w:widowControl w:val="0"/>
+              <w:autoSpaceDE w:val="0"/>
+              <w:autoSpaceDN w:val="0"/>
+              <w:adjustRightInd w:val="0"/>
+              <w:spacing w:before="0" w:line="240" w:lineRule="auto"/>
+              <w:rPr>
+                <w:rFonts w:cs="Arial"/>
+                <w:b/>
+                <w:bCs/>
+                <w:sz w:val="28"/>
+                <w:szCs w:val="28"/>
+              </w:rPr>
+            </w:pPr>
+            <w:r>
+              <w:rPr>
+                <w:rFonts w:cs="Arial"/>
+                <w:b/>
+                <w:bCs/>
+                <w:sz w:val="28"/>
+                <w:szCs w:val="28"/>
+              </w:rPr>
+              <w:t>TS 7.5.</w:t>
+            </w:r>
+            <w:r>
+              <w:rPr>
+                <w:rFonts w:cs="Arial"/>
+                <w:b/>
+                <w:bCs/>
+                <w:sz w:val="28"/>
+                <w:szCs w:val="28"/>
+              </w:rPr>
+              <w:t>18</w:t>
+            </w:r>
+            <w:r>
+              <w:rPr>
+                <w:rFonts w:cs="Arial"/>
+                <w:b/>
+                <w:bCs/>
+                <w:sz w:val="28"/>
+                <w:szCs w:val="28"/>
+              </w:rPr>
+              <w:t>.1</w:t>
+            </w:r>
+            <w:r>
+              <w:rPr>
+                <w:rFonts w:cs="Arial"/>
+                <w:b/>
+                <w:bCs/>
+                <w:sz w:val="28"/>
+                <w:szCs w:val="28"/>
+              </w:rPr>
+              <w:t xml:space="preserve"> – </w:t>
+            </w:r>
+            <w:r>
+              <w:rPr>
+                <w:rFonts w:cs="Arial"/>
+                <w:b/>
+                <w:bCs/>
+                <w:sz w:val="28"/>
+                <w:szCs w:val="28"/>
+              </w:rPr>
+              <w:t>Padam</w:t>
+            </w:r>
+          </w:p>
+          <w:p>
+            <w:pPr>
+              <w:widowControl w:val="0"/>
+              <w:autoSpaceDE w:val="0"/>
+              <w:autoSpaceDN w:val="0"/>
+              <w:adjustRightInd w:val="0"/>
+              <w:spacing w:before="0" w:line="240" w:lineRule="auto"/>
+              <w:rPr>
+                <w:b/>
+                <w:sz w:val="28"/>
+                <w:szCs w:val="28"/>
+              </w:rPr>
+            </w:pPr>
+            <w:r>
+              <w:rPr>
+                <w:b/>
+                <w:sz w:val="28"/>
+                <w:szCs w:val="28"/>
+              </w:rPr>
+              <w:t>Padam</w:t>
+            </w:r>
+            <w:r>
+              <w:rPr>
+                <w:b/>
+                <w:sz w:val="28"/>
+                <w:szCs w:val="28"/>
+              </w:rPr>
+              <w:t xml:space="preserve"> No. </w:t>
+            </w:r>
+            <w:r>
+              <w:rPr>
+                <w:b/>
+                <w:sz w:val="28"/>
+                <w:szCs w:val="28"/>
+              </w:rPr>
+              <w:t>–</w:t>
+            </w:r>
+            <w:r>
+              <w:rPr>
+                <w:b/>
+                <w:sz w:val="28"/>
+                <w:szCs w:val="28"/>
+              </w:rPr>
+              <w:t xml:space="preserve"> </w:t>
+            </w:r>
+            <w:r>
+              <w:rPr>
+                <w:b/>
+                <w:sz w:val="28"/>
+                <w:szCs w:val="28"/>
+              </w:rPr>
+              <w:t>22</w:t>
+            </w:r>
+          </w:p>
+          <w:p>
+            <w:pPr>
+              <w:widowControl w:val="0"/>
+              <w:autoSpaceDE w:val="0"/>
+              <w:autoSpaceDN w:val="0"/>
+              <w:adjustRightInd w:val="0"/>
+              <w:spacing w:before="0" w:line="240" w:lineRule="auto"/>
+              <w:rPr>
+                <w:rFonts w:cs="Arial"/>
+                <w:b/>
+                <w:bCs/>
+                <w:sz w:val="28"/>
+                <w:szCs w:val="28"/>
+              </w:rPr>
+            </w:pPr>
+            <w:r>
+              <w:rPr>
+                <w:b/>
+                <w:sz w:val="28"/>
+                <w:szCs w:val="28"/>
+              </w:rPr>
+              <w:t xml:space="preserve">Panchaati No. – </w:t>
+            </w:r>
+            <w:r>
+              <w:rPr>
+                <w:b/>
+                <w:sz w:val="28"/>
+                <w:szCs w:val="28"/>
+              </w:rPr>
+              <w:t>4</w:t>
+            </w:r>
+            <w:r>
+              <w:rPr>
+                <w:b/>
+                <w:sz w:val="28"/>
+                <w:szCs w:val="28"/>
+              </w:rPr>
+              <w:t>4</w:t>
+            </w:r>
+          </w:p>
+        </w:tc>
+        <w:tc>
+          <w:tcPr>
+            <w:tcW w:w="5096" w:type="dxa"/>
+            <w:tcBorders>
+              <w:top w:val="single" w:sz="4" w:space="0" w:color="000000"/>
+              <w:left w:val="single" w:sz="4" w:space="0" w:color="000000"/>
+              <w:bottom w:val="single" w:sz="4" w:space="0" w:color="000000"/>
+              <w:right w:val="single" w:sz="4" w:space="0" w:color="000000"/>
+            </w:tcBorders>
+          </w:tcPr>
+          <w:p>
+            <w:pPr>
+              <w:widowControl w:val="0"/>
+              <w:autoSpaceDE w:val="0"/>
+              <w:autoSpaceDN w:val="0"/>
+              <w:adjustRightInd w:val="0"/>
+              <w:spacing w:before="0" w:line="240" w:lineRule="auto"/>
+              <w:rPr>
+                <w:rFonts w:ascii="BRH Malayalam Extra" w:hAnsi="BRH Malayalam Extra" w:cs="BRH Malayalam Extra"/>
+                <w:sz w:val="36"/>
+                <w:szCs w:val="36"/>
+                <w:highlight w:val="yellow"/>
+              </w:rPr>
+            </w:pPr>
+            <w:r>
+              <w:rPr>
+                <w:rFonts w:ascii="BRH Malayalam Extra" w:hAnsi="BRH Malayalam Extra" w:cs="BRH Malayalam Extra"/>
+                <w:sz w:val="40"/>
+                <w:szCs w:val="40"/>
+              </w:rPr>
+              <w:t>¥jxrx˜ | Ry</w:t>
+            </w:r>
+            <w:r>
+              <w:rPr>
+                <w:rFonts w:ascii="BRH Malayalam Extra" w:hAnsi="BRH Malayalam Extra" w:cs="BRH Malayalam Extra"/>
+                <w:sz w:val="34"/>
+                <w:szCs w:val="40"/>
+              </w:rPr>
+              <w:t>–</w:t>
+            </w:r>
+            <w:r>
+              <w:rPr>
+                <w:rFonts w:ascii="BRH Malayalam Extra" w:hAnsi="BRH Malayalam Extra" w:cs="BRH Malayalam Extra"/>
+                <w:sz w:val="40"/>
+                <w:szCs w:val="40"/>
+              </w:rPr>
+              <w:t>rê</w:t>
+            </w:r>
+            <w:r>
+              <w:rPr>
+                <w:rFonts w:ascii="BRH Malayalam Extra" w:hAnsi="BRH Malayalam Extra" w:cs="BRH Malayalam Extra"/>
+                <w:sz w:val="40"/>
+                <w:szCs w:val="40"/>
+                <w:highlight w:val="yellow"/>
+              </w:rPr>
+              <w:t>¢</w:t>
+            </w:r>
+            <w:r>
+              <w:rPr>
+                <w:rFonts w:ascii="BRH Malayalam Extra" w:hAnsi="BRH Malayalam Extra" w:cs="BRH Malayalam Extra"/>
+                <w:sz w:val="40"/>
+                <w:szCs w:val="40"/>
+              </w:rPr>
+              <w:t>J |</w:t>
+            </w:r>
+          </w:p>
+        </w:tc>
+        <w:tc>
+          <w:tcPr>
+            <w:tcW w:w="5423" w:type="dxa"/>
+            <w:tcBorders>
+              <w:top w:val="single" w:sz="4" w:space="0" w:color="000000"/>
+              <w:left w:val="single" w:sz="4" w:space="0" w:color="000000"/>
+              <w:bottom w:val="single" w:sz="4" w:space="0" w:color="000000"/>
+              <w:right w:val="single" w:sz="4" w:space="0" w:color="000000"/>
+            </w:tcBorders>
+          </w:tcPr>
+          <w:p>
+            <w:pPr>
+              <w:spacing w:before="0" w:line="240" w:lineRule="auto"/>
+              <w:rPr>
+                <w:rFonts w:ascii="BRH Malayalam Extra" w:hAnsi="BRH Malayalam Extra" w:cs="BRH Malayalam Extra"/>
+                <w:sz w:val="36"/>
+                <w:szCs w:val="36"/>
+                <w:highlight w:val="green"/>
+              </w:rPr>
+            </w:pPr>
+            <w:r>
+              <w:rPr>
+                <w:rFonts w:ascii="BRH Malayalam Extra" w:hAnsi="BRH Malayalam Extra" w:cs="BRH Malayalam Extra"/>
+                <w:sz w:val="40"/>
+                <w:szCs w:val="40"/>
+              </w:rPr>
+              <w:t>¥jxrx˜ | Ry</w:t>
+            </w:r>
+            <w:r>
+              <w:rPr>
+                <w:rFonts w:ascii="BRH Malayalam Extra" w:hAnsi="BRH Malayalam Extra" w:cs="BRH Malayalam Extra"/>
+                <w:sz w:val="34"/>
+                <w:szCs w:val="40"/>
+              </w:rPr>
+              <w:t>–</w:t>
+            </w:r>
+            <w:r>
+              <w:rPr>
+                <w:rFonts w:ascii="BRH Malayalam Extra" w:hAnsi="BRH Malayalam Extra" w:cs="BRH Malayalam Extra"/>
+                <w:sz w:val="40"/>
+                <w:szCs w:val="40"/>
+              </w:rPr>
+              <w:t>rê</w:t>
+            </w:r>
+            <w:r>
+              <w:rPr>
+                <w:rFonts w:ascii="BRH Malayalam Extra" w:hAnsi="BRH Malayalam Extra" w:cs="BRH Malayalam Extra"/>
+                <w:sz w:val="40"/>
+                <w:szCs w:val="40"/>
+                <w:highlight w:val="green"/>
+              </w:rPr>
+              <w:t>¡</w:t>
+            </w:r>
+            <w:r>
+              <w:rPr>
+                <w:rFonts w:ascii="BRH Malayalam Extra" w:hAnsi="BRH Malayalam Extra" w:cs="BRH Malayalam Extra"/>
+                <w:sz w:val="40"/>
+                <w:szCs w:val="40"/>
+              </w:rPr>
+              <w:t>J |</w:t>
+            </w:r>
+            <w:r>
+              <w:rPr>
+                <w:rFonts w:ascii="BRH Malayalam Extra" w:hAnsi="BRH Malayalam Extra" w:cs="BRH Malayalam Extra"/>
+                <w:sz w:val="40"/>
+                <w:szCs w:val="40"/>
+              </w:rPr>
+              <w:t xml:space="preserve"> </w:t>
+            </w:r>
+            <w:r>
+              <w:rPr>
+                <w:rFonts w:cs="Arial"/>
+                <w:sz w:val="20"/>
+                <w:szCs w:val="20"/>
+              </w:rPr>
+              <w:t>(HRASWAM)</w:t>
+            </w:r>
+          </w:p>
+        </w:tc>
+      </w:tr>
+      <w:tr>
+        <w:trPr>
           <w:trHeight w:val="1389"/>
         </w:trPr>
         <w:tc>
@@ -715,17 +1037,7 @@
                 <w:sz w:val="28"/>
                 <w:szCs w:val="28"/>
               </w:rPr>
-              <w:t>22</w:t>
-            </w:r>
-            <w:r>
-              <w:rPr>
-                <w:rFonts w:cs="Arial"/>
-                <w:b/>
-                <w:bCs/>
-                <w:sz w:val="28"/>
-                <w:szCs w:val="28"/>
-              </w:rPr>
-              <w:t>.1</w:t>
+              <w:t>22.1</w:t>
             </w:r>
             <w:r>
               <w:rPr>
@@ -1214,6 +1526,7 @@
                 <w:sz w:val="28"/>
                 <w:szCs w:val="28"/>
               </w:rPr>
+              <w:lastRenderedPageBreak/>
               <w:t>TS 7.5.6.1 – Vaakyam</w:t>
             </w:r>
           </w:p>
@@ -1461,7 +1774,6 @@
                 <w:sz w:val="28"/>
                 <w:szCs w:val="28"/>
               </w:rPr>
-              <w:lastRenderedPageBreak/>
               <w:t>TS 7.5.</w:t>
             </w:r>
             <w:r>
@@ -3411,6 +3723,7 @@
                 <w:sz w:val="28"/>
                 <w:szCs w:val="28"/>
               </w:rPr>
+              <w:lastRenderedPageBreak/>
               <w:t>TS 7.5.1.3</w:t>
             </w:r>
             <w:r>
@@ -3770,7 +4083,6 @@
                 <w:sz w:val="28"/>
                 <w:szCs w:val="28"/>
               </w:rPr>
-              <w:lastRenderedPageBreak/>
               <w:t>TS 7.5.11.2</w:t>
             </w:r>
             <w:r>

</xml_diff>